<commit_message>
thanks jacob for pointing out ties in distances.
</commit_message>
<xml_diff>
--- a/CSE_Directory/CSE_Assignments/CSE_4309-ML/Assignment6/answers.docx
+++ b/CSE_Directory/CSE_Assignments/CSE_4309-ML/Assignment6/answers.docx
@@ -162,295 +162,8 @@
         <w:rPr>
           <w:rFonts w:ascii="Consolas" w:hAnsi="Consolas"/>
         </w:rPr>
-        <w:t xml:space="preserve">I would like to note that there </w:t>
-      </w:r>
-      <w:r>
-        <w:rPr>
-          <w:rFonts w:ascii="Consolas" w:hAnsi="Consolas"/>
-        </w:rPr>
-        <w:t>is a</w:t>
-      </w:r>
-      <w:r>
-        <w:rPr>
-          <w:rFonts w:ascii="Consolas" w:hAnsi="Consolas"/>
-        </w:rPr>
-        <w:t xml:space="preserve"> blatant error in the sample results for the yeast dataset with k=3. An accuracy of 0.50 </w:t>
-      </w:r>
-      <w:r>
-        <w:rPr>
-          <w:rFonts w:ascii="Consolas" w:hAnsi="Consolas"/>
-        </w:rPr>
-        <w:t xml:space="preserve">is </w:t>
-      </w:r>
-      <w:r>
-        <w:rPr>
-          <w:rFonts w:ascii="Consolas" w:hAnsi="Consolas"/>
-        </w:rPr>
-        <w:t>impossible</w:t>
-      </w:r>
-      <w:r>
-        <w:rPr>
-          <w:rFonts w:ascii="Consolas" w:hAnsi="Consolas"/>
-        </w:rPr>
-        <w:t xml:space="preserve"> with k=3 but that accuracy shows up multiple times.</w:t>
-      </w:r>
-      <w:r>
-        <w:rPr>
-          <w:rFonts w:ascii="Consolas" w:hAnsi="Consolas"/>
-        </w:rPr>
-        <w:t xml:space="preserve"> This accuracy is only possible with k=5.</w:t>
-      </w:r>
-    </w:p>
-    <w:p>
-      <w:pPr>
-        <w:rPr>
-          <w:rFonts w:ascii="Consolas" w:hAnsi="Consolas"/>
-        </w:rPr>
-      </w:pPr>
-    </w:p>
-    <w:p>
-      <w:pPr>
-        <w:rPr>
-          <w:rFonts w:ascii="Consolas" w:hAnsi="Consolas"/>
-        </w:rPr>
-      </w:pPr>
-      <w:r>
-        <w:rPr>
-          <w:rFonts w:ascii="Consolas" w:hAnsi="Consolas"/>
-        </w:rPr>
-        <w:t>Additionally, an error was found in the sample results for the yeast dataset with k=5.</w:t>
-      </w:r>
-    </w:p>
-    <w:p>
-      <w:pPr>
-        <w:rPr>
-          <w:rFonts w:ascii="Consolas" w:hAnsi="Consolas"/>
-        </w:rPr>
-      </w:pPr>
-      <w:r>
-        <w:rPr>
-          <w:rFonts w:ascii="Consolas" w:hAnsi="Consolas"/>
-        </w:rPr>
-        <w:t>Sample:</w:t>
-      </w:r>
-    </w:p>
-    <w:p>
-      <w:pPr>
-        <w:ind w:left="360"/>
-        <w:rPr>
-          <w:rFonts w:ascii="Consolas" w:hAnsi="Consolas"/>
-        </w:rPr>
-      </w:pPr>
-      <w:r>
-        <w:rPr>
-          <w:rFonts w:ascii="Consolas" w:hAnsi="Consolas"/>
-        </w:rPr>
-        <w:t>ID=  438, predicted=  2, true=  2, accuracy=0.50</w:t>
-      </w:r>
-      <w:r>
-        <w:rPr>
-          <w:rFonts w:ascii="Consolas" w:hAnsi="Consolas"/>
-        </w:rPr>
-        <w:t xml:space="preserve"> </w:t>
-      </w:r>
-    </w:p>
-    <w:p>
-      <w:pPr>
-        <w:rPr>
-          <w:rFonts w:ascii="Consolas" w:hAnsi="Consolas"/>
-        </w:rPr>
-      </w:pPr>
-      <w:r>
-        <w:rPr>
-          <w:rFonts w:ascii="Consolas" w:hAnsi="Consolas"/>
-        </w:rPr>
-        <w:t>Calculated:</w:t>
-      </w:r>
-    </w:p>
-    <w:p>
-      <w:pPr>
-        <w:ind w:left="360"/>
-        <w:rPr>
-          <w:rFonts w:ascii="Consolas" w:hAnsi="Consolas"/>
-        </w:rPr>
-      </w:pPr>
-      <w:r>
-        <w:rPr>
-          <w:rFonts w:ascii="Consolas" w:hAnsi="Consolas"/>
-        </w:rPr>
-        <w:t xml:space="preserve">Distances: </w:t>
-      </w:r>
-      <w:r>
-        <w:rPr>
-          <w:rFonts w:ascii="Consolas" w:hAnsi="Consolas"/>
-        </w:rPr>
-        <w:t>[0.75433737 0.85049007 0.85702815 0.87783788 0.93348673]</w:t>
-      </w:r>
-    </w:p>
-    <w:p>
-      <w:pPr>
-        <w:ind w:left="360"/>
-        <w:rPr>
-          <w:rFonts w:ascii="Consolas" w:hAnsi="Consolas"/>
-        </w:rPr>
-      </w:pPr>
-      <w:r>
-        <w:rPr>
-          <w:rFonts w:ascii="Consolas" w:hAnsi="Consolas"/>
-        </w:rPr>
-        <w:t xml:space="preserve">Labels:    </w:t>
-      </w:r>
-      <w:r>
-        <w:rPr>
-          <w:rFonts w:ascii="Consolas" w:hAnsi="Consolas"/>
-        </w:rPr>
-        <w:t>[</w:t>
-      </w:r>
-      <w:r>
-        <w:rPr>
-          <w:rFonts w:ascii="Consolas" w:hAnsi="Consolas"/>
-        </w:rPr>
-        <w:t xml:space="preserve">     7         </w:t>
-      </w:r>
-      <w:r>
-        <w:rPr>
-          <w:rFonts w:ascii="Consolas" w:hAnsi="Consolas"/>
-        </w:rPr>
-        <w:t xml:space="preserve"> </w:t>
-      </w:r>
-      <w:r>
-        <w:rPr>
-          <w:rFonts w:ascii="Consolas" w:hAnsi="Consolas"/>
-        </w:rPr>
-        <w:t xml:space="preserve">7          </w:t>
-      </w:r>
-      <w:r>
-        <w:rPr>
-          <w:rFonts w:ascii="Consolas" w:hAnsi="Consolas"/>
-        </w:rPr>
-        <w:t xml:space="preserve"> 2 </w:t>
-      </w:r>
-      <w:r>
-        <w:rPr>
-          <w:rFonts w:ascii="Consolas" w:hAnsi="Consolas"/>
-        </w:rPr>
-        <w:t xml:space="preserve">        7</w:t>
-      </w:r>
-      <w:r>
-        <w:rPr>
-          <w:rFonts w:ascii="Consolas" w:hAnsi="Consolas"/>
-        </w:rPr>
-        <w:t xml:space="preserve"> </w:t>
-      </w:r>
-      <w:r>
-        <w:rPr>
-          <w:rFonts w:ascii="Consolas" w:hAnsi="Consolas"/>
-        </w:rPr>
-        <w:t xml:space="preserve">        </w:t>
-      </w:r>
-      <w:r>
-        <w:rPr>
-          <w:rFonts w:ascii="Consolas" w:hAnsi="Consolas"/>
-        </w:rPr>
-        <w:t>2</w:t>
-      </w:r>
-      <w:r>
-        <w:rPr>
-          <w:rFonts w:ascii="Consolas" w:hAnsi="Consolas"/>
-        </w:rPr>
-        <w:t xml:space="preserve">     </w:t>
-      </w:r>
-      <w:r>
-        <w:rPr>
-          <w:rFonts w:ascii="Consolas" w:hAnsi="Consolas"/>
-        </w:rPr>
-        <w:t>]</w:t>
-      </w:r>
-    </w:p>
-    <w:p>
-      <w:pPr>
-        <w:ind w:left="360"/>
-        <w:rPr>
-          <w:rFonts w:ascii="Consolas" w:hAnsi="Consolas"/>
-        </w:rPr>
-      </w:pPr>
-      <w:r>
-        <w:rPr>
-          <w:rFonts w:ascii="Consolas" w:hAnsi="Consolas"/>
-        </w:rPr>
-        <w:t xml:space="preserve">(Unique, counts): </w:t>
-      </w:r>
-      <w:r>
-        <w:rPr>
-          <w:rFonts w:ascii="Consolas" w:hAnsi="Consolas"/>
-        </w:rPr>
-        <w:t xml:space="preserve">[2 </w:t>
-      </w:r>
-      <w:r>
-        <w:rPr>
-          <w:rFonts w:ascii="Consolas" w:hAnsi="Consolas"/>
-        </w:rPr>
-        <w:t>7</w:t>
-      </w:r>
-      <w:r>
-        <w:rPr>
-          <w:rFonts w:ascii="Consolas" w:hAnsi="Consolas"/>
-        </w:rPr>
-        <w:t>]</w:t>
-      </w:r>
-      <w:r>
-        <w:rPr>
-          <w:rFonts w:ascii="Consolas" w:hAnsi="Consolas"/>
-        </w:rPr>
-        <w:t>,</w:t>
-      </w:r>
-      <w:r>
-        <w:rPr>
-          <w:rFonts w:ascii="Consolas" w:hAnsi="Consolas"/>
-        </w:rPr>
-        <w:t xml:space="preserve"> [2 3]</w:t>
-      </w:r>
-    </w:p>
-    <w:p>
-      <w:pPr>
-        <w:ind w:left="360"/>
-        <w:rPr>
-          <w:rFonts w:ascii="Consolas" w:hAnsi="Consolas"/>
-        </w:rPr>
-      </w:pPr>
-      <w:r>
-        <w:rPr>
-          <w:rFonts w:ascii="Consolas" w:hAnsi="Consolas"/>
-        </w:rPr>
-        <w:t>ID=  438, predicted=         7, true=         2, accuracy=0.00</w:t>
-      </w:r>
-    </w:p>
-    <w:p>
-      <w:pPr>
-        <w:rPr>
-          <w:rFonts w:ascii="Consolas" w:hAnsi="Consolas"/>
-        </w:rPr>
-      </w:pPr>
-    </w:p>
-    <w:p>
-      <w:pPr>
-        <w:rPr>
-          <w:rFonts w:ascii="Consolas" w:hAnsi="Consolas"/>
-        </w:rPr>
-      </w:pPr>
-      <w:r>
-        <w:rPr>
-          <w:rFonts w:ascii="Consolas" w:hAnsi="Consolas"/>
-        </w:rPr>
-        <w:t>Everything else between the other sample outputs and my program match perfectly.</w:t>
-      </w:r>
-    </w:p>
-    <w:p>
-      <w:pPr>
-        <w:rPr>
-          <w:rFonts w:ascii="Consolas" w:hAnsi="Consolas"/>
-        </w:rPr>
-      </w:pPr>
+        <w:t>All other datasets match the sample accuracies.</w:t>
+      </w:r>
       <w:r>
         <w:rPr>
           <w:rFonts w:ascii="Consolas" w:hAnsi="Consolas"/>
@@ -4157,37 +3870,7 @@
         <w:rPr>
           <w:rFonts w:ascii="Consolas" w:hAnsi="Consolas"/>
         </w:rPr>
-        <w:t>dist: (</w:t>
-      </w:r>
-      <w:r>
-        <w:rPr>
-          <w:rFonts w:ascii="Consolas" w:hAnsi="Consolas"/>
-        </w:rPr>
-        <w:t>4</w:t>
-      </w:r>
-      <w:r>
-        <w:rPr>
-          <w:rFonts w:ascii="Consolas" w:hAnsi="Consolas"/>
-        </w:rPr>
-        <w:t xml:space="preserve">, </w:t>
-      </w:r>
-      <w:r>
-        <w:rPr>
-          <w:rFonts w:ascii="Consolas" w:hAnsi="Consolas"/>
-        </w:rPr>
-        <w:t>7</w:t>
-      </w:r>
-      <w:r>
-        <w:rPr>
-          <w:rFonts w:ascii="Consolas" w:hAnsi="Consolas"/>
-        </w:rPr>
-        <w:t xml:space="preserve">) -&gt; </w:t>
-      </w:r>
-      <w:r>
-        <w:rPr>
-          <w:rFonts w:ascii="Consolas" w:hAnsi="Consolas"/>
-        </w:rPr>
-        <w:t>3</w:t>
+        <w:t>dist: (4, 7) -&gt; 3</w:t>
       </w:r>
     </w:p>
     <w:p>
@@ -4409,13 +4092,7 @@
         <w:rPr>
           <w:rFonts w:ascii="Consolas" w:hAnsi="Consolas"/>
         </w:rPr>
-        <w:t xml:space="preserve">) -&gt; </w:t>
-      </w:r>
-      <w:r>
-        <w:rPr>
-          <w:rFonts w:ascii="Consolas" w:hAnsi="Consolas"/>
-        </w:rPr>
-        <w:t>4</w:t>
+        <w:t>) -&gt; 4</w:t>
       </w:r>
     </w:p>
     <w:p>
@@ -4625,13 +4302,7 @@
         <w:rPr>
           <w:rFonts w:ascii="Consolas" w:hAnsi="Consolas"/>
         </w:rPr>
-        <w:t xml:space="preserve">) -&gt; </w:t>
-      </w:r>
-      <w:r>
-        <w:rPr>
-          <w:rFonts w:ascii="Consolas" w:hAnsi="Consolas"/>
-        </w:rPr>
-        <w:t>5</w:t>
+        <w:t>) -&gt; 5</w:t>
       </w:r>
     </w:p>
     <w:p>
@@ -4829,13 +4500,7 @@
         <w:rPr>
           <w:rFonts w:ascii="Consolas" w:hAnsi="Consolas"/>
         </w:rPr>
-        <w:t xml:space="preserve">) -&gt; </w:t>
-      </w:r>
-      <w:r>
-        <w:rPr>
-          <w:rFonts w:ascii="Consolas" w:hAnsi="Consolas"/>
-        </w:rPr>
-        <w:t>6</w:t>
+        <w:t>) -&gt; 6</w:t>
       </w:r>
     </w:p>
     <w:p>
@@ -5021,13 +4686,7 @@
         <w:rPr>
           <w:rFonts w:ascii="Consolas" w:hAnsi="Consolas"/>
         </w:rPr>
-        <w:t xml:space="preserve">) -&gt; </w:t>
-      </w:r>
-      <w:r>
-        <w:rPr>
-          <w:rFonts w:ascii="Consolas" w:hAnsi="Consolas"/>
-        </w:rPr>
-        <w:t>7</w:t>
+        <w:t>) -&gt; 7</w:t>
       </w:r>
     </w:p>
     <w:p>
@@ -5165,37 +4824,7 @@
         <w:rPr>
           <w:rFonts w:ascii="Consolas" w:hAnsi="Consolas"/>
         </w:rPr>
-        <w:t>Min_min_dist: (2</w:t>
-      </w:r>
-      <w:r>
-        <w:rPr>
-          <w:rFonts w:ascii="Consolas" w:hAnsi="Consolas"/>
-        </w:rPr>
-        <w:t>9</w:t>
-      </w:r>
-      <w:r>
-        <w:rPr>
-          <w:rFonts w:ascii="Consolas" w:hAnsi="Consolas"/>
-        </w:rPr>
-        <w:t xml:space="preserve">, </w:t>
-      </w:r>
-      <w:r>
-        <w:rPr>
-          <w:rFonts w:ascii="Consolas" w:hAnsi="Consolas"/>
-        </w:rPr>
-        <w:t>37</w:t>
-      </w:r>
-      <w:r>
-        <w:rPr>
-          <w:rFonts w:ascii="Consolas" w:hAnsi="Consolas"/>
-        </w:rPr>
-        <w:t xml:space="preserve">) -&gt; </w:t>
-      </w:r>
-      <w:r>
-        <w:rPr>
-          <w:rFonts w:ascii="Consolas" w:hAnsi="Consolas"/>
-        </w:rPr>
-        <w:t>8</w:t>
+        <w:t>Min_min_dist: (29, 37) -&gt; 8</w:t>
       </w:r>
     </w:p>
     <w:p>
@@ -5527,49 +5156,7 @@
         <w:rPr>
           <w:rFonts w:ascii="Consolas" w:hAnsi="Consolas"/>
         </w:rPr>
-        <w:t>M</w:t>
-      </w:r>
-      <w:r>
-        <w:rPr>
-          <w:rFonts w:ascii="Consolas" w:hAnsi="Consolas"/>
-        </w:rPr>
-        <w:t>in_max_dist</w:t>
-      </w:r>
-      <w:r>
-        <w:rPr>
-          <w:rFonts w:ascii="Consolas" w:hAnsi="Consolas"/>
-        </w:rPr>
-        <w:t>: (</w:t>
-      </w:r>
-      <w:r>
-        <w:rPr>
-          <w:rFonts w:ascii="Consolas" w:hAnsi="Consolas"/>
-        </w:rPr>
-        <w:t>2</w:t>
-      </w:r>
-      <w:r>
-        <w:rPr>
-          <w:rFonts w:ascii="Consolas" w:hAnsi="Consolas"/>
-        </w:rPr>
-        <w:t xml:space="preserve">, </w:t>
-      </w:r>
-      <w:r>
-        <w:rPr>
-          <w:rFonts w:ascii="Consolas" w:hAnsi="Consolas"/>
-        </w:rPr>
-        <w:t>4</w:t>
-      </w:r>
-      <w:r>
-        <w:rPr>
-          <w:rFonts w:ascii="Consolas" w:hAnsi="Consolas"/>
-        </w:rPr>
-        <w:t xml:space="preserve">) -&gt; </w:t>
-      </w:r>
-      <w:r>
-        <w:rPr>
-          <w:rFonts w:ascii="Consolas" w:hAnsi="Consolas"/>
-        </w:rPr>
-        <w:t>2</w:t>
+        <w:t>Min_max_dist: (2, 4) -&gt; 2</w:t>
       </w:r>
     </w:p>
     <w:p>
@@ -5767,37 +5354,7 @@
         <w:rPr>
           <w:rFonts w:ascii="Consolas" w:hAnsi="Consolas"/>
         </w:rPr>
-        <w:t>Min_max_dist: (</w:t>
-      </w:r>
-      <w:r>
-        <w:rPr>
-          <w:rFonts w:ascii="Consolas" w:hAnsi="Consolas"/>
-        </w:rPr>
-        <w:t>7</w:t>
-      </w:r>
-      <w:r>
-        <w:rPr>
-          <w:rFonts w:ascii="Consolas" w:hAnsi="Consolas"/>
-        </w:rPr>
-        <w:t xml:space="preserve">, </w:t>
-      </w:r>
-      <w:r>
-        <w:rPr>
-          <w:rFonts w:ascii="Consolas" w:hAnsi="Consolas"/>
-        </w:rPr>
-        <w:t>11</w:t>
-      </w:r>
-      <w:r>
-        <w:rPr>
-          <w:rFonts w:ascii="Consolas" w:hAnsi="Consolas"/>
-        </w:rPr>
-        <w:t xml:space="preserve">) -&gt; </w:t>
-      </w:r>
-      <w:r>
-        <w:rPr>
-          <w:rFonts w:ascii="Consolas" w:hAnsi="Consolas"/>
-        </w:rPr>
-        <w:t>4</w:t>
+        <w:t>Min_max_dist: (7, 11) -&gt; 4</w:t>
       </w:r>
     </w:p>
     <w:p>
@@ -5983,37 +5540,7 @@
         <w:rPr>
           <w:rFonts w:ascii="Consolas" w:hAnsi="Consolas"/>
         </w:rPr>
-        <w:t>Min_max_dist: (</w:t>
-      </w:r>
-      <w:r>
-        <w:rPr>
-          <w:rFonts w:ascii="Consolas" w:hAnsi="Consolas"/>
-        </w:rPr>
-        <w:t>16</w:t>
-      </w:r>
-      <w:r>
-        <w:rPr>
-          <w:rFonts w:ascii="Consolas" w:hAnsi="Consolas"/>
-        </w:rPr>
-        <w:t xml:space="preserve">, </w:t>
-      </w:r>
-      <w:r>
-        <w:rPr>
-          <w:rFonts w:ascii="Consolas" w:hAnsi="Consolas"/>
-        </w:rPr>
-        <w:t>22</w:t>
-      </w:r>
-      <w:r>
-        <w:rPr>
-          <w:rFonts w:ascii="Consolas" w:hAnsi="Consolas"/>
-        </w:rPr>
-        <w:t xml:space="preserve">) -&gt; </w:t>
-      </w:r>
-      <w:r>
-        <w:rPr>
-          <w:rFonts w:ascii="Consolas" w:hAnsi="Consolas"/>
-        </w:rPr>
-        <w:t>6</w:t>
+        <w:t>Min_max_dist: (16, 22) -&gt; 6</w:t>
       </w:r>
     </w:p>
     <w:p>
@@ -6187,37 +5714,7 @@
         <w:rPr>
           <w:rFonts w:ascii="Consolas" w:hAnsi="Consolas"/>
         </w:rPr>
-        <w:t>Min_max_dist: (</w:t>
-      </w:r>
-      <w:r>
-        <w:rPr>
-          <w:rFonts w:ascii="Consolas" w:hAnsi="Consolas"/>
-        </w:rPr>
-        <w:t>29</w:t>
-      </w:r>
-      <w:r>
-        <w:rPr>
-          <w:rFonts w:ascii="Consolas" w:hAnsi="Consolas"/>
-        </w:rPr>
-        <w:t xml:space="preserve">, </w:t>
-      </w:r>
-      <w:r>
-        <w:rPr>
-          <w:rFonts w:ascii="Consolas" w:hAnsi="Consolas"/>
-        </w:rPr>
-        <w:t>37</w:t>
-      </w:r>
-      <w:r>
-        <w:rPr>
-          <w:rFonts w:ascii="Consolas" w:hAnsi="Consolas"/>
-        </w:rPr>
-        <w:t xml:space="preserve">) -&gt; </w:t>
-      </w:r>
-      <w:r>
-        <w:rPr>
-          <w:rFonts w:ascii="Consolas" w:hAnsi="Consolas"/>
-        </w:rPr>
-        <w:t>8</w:t>
+        <w:t>Min_max_dist: (29, 37) -&gt; 8</w:t>
       </w:r>
     </w:p>
     <w:p>
@@ -6379,37 +5876,7 @@
         <w:rPr>
           <w:rFonts w:ascii="Consolas" w:hAnsi="Consolas"/>
         </w:rPr>
-        <w:t>Min_max_dist: (</w:t>
-      </w:r>
-      <w:r>
-        <w:rPr>
-          <w:rFonts w:ascii="Consolas" w:hAnsi="Consolas"/>
-        </w:rPr>
-        <w:t>2</w:t>
-      </w:r>
-      <w:r>
-        <w:rPr>
-          <w:rFonts w:ascii="Consolas" w:hAnsi="Consolas"/>
-        </w:rPr>
-        <w:t xml:space="preserve">, </w:t>
-      </w:r>
-      <w:r>
-        <w:rPr>
-          <w:rFonts w:ascii="Consolas" w:hAnsi="Consolas"/>
-        </w:rPr>
-        <w:t>11</w:t>
-      </w:r>
-      <w:r>
-        <w:rPr>
-          <w:rFonts w:ascii="Consolas" w:hAnsi="Consolas"/>
-        </w:rPr>
-        <w:t xml:space="preserve">) -&gt; </w:t>
-      </w:r>
-      <w:r>
-        <w:rPr>
-          <w:rFonts w:ascii="Consolas" w:hAnsi="Consolas"/>
-        </w:rPr>
-        <w:t>9</w:t>
+        <w:t>Min_max_dist: (2, 11) -&gt; 9</w:t>
       </w:r>
     </w:p>
     <w:p>
@@ -6559,25 +6026,7 @@
         <w:rPr>
           <w:rFonts w:ascii="Consolas" w:hAnsi="Consolas"/>
         </w:rPr>
-        <w:t xml:space="preserve">Min_max_dist: (2, </w:t>
-      </w:r>
-      <w:r>
-        <w:rPr>
-          <w:rFonts w:ascii="Consolas" w:hAnsi="Consolas"/>
-        </w:rPr>
-        <w:t>22</w:t>
-      </w:r>
-      <w:r>
-        <w:rPr>
-          <w:rFonts w:ascii="Consolas" w:hAnsi="Consolas"/>
-        </w:rPr>
-        <w:t xml:space="preserve">) -&gt; </w:t>
-      </w:r>
-      <w:r>
-        <w:rPr>
-          <w:rFonts w:ascii="Consolas" w:hAnsi="Consolas"/>
-        </w:rPr>
-        <w:t>20</w:t>
+        <w:t>Min_max_dist: (2, 22) -&gt; 20</w:t>
       </w:r>
     </w:p>
     <w:p>
@@ -6715,25 +6164,7 @@
         <w:rPr>
           <w:rFonts w:ascii="Consolas" w:hAnsi="Consolas"/>
         </w:rPr>
-        <w:t xml:space="preserve">Min_max_dist: (2, </w:t>
-      </w:r>
-      <w:r>
-        <w:rPr>
-          <w:rFonts w:ascii="Consolas" w:hAnsi="Consolas"/>
-        </w:rPr>
-        <w:t>37</w:t>
-      </w:r>
-      <w:r>
-        <w:rPr>
-          <w:rFonts w:ascii="Consolas" w:hAnsi="Consolas"/>
-        </w:rPr>
-        <w:t xml:space="preserve">) -&gt; </w:t>
-      </w:r>
-      <w:r>
-        <w:rPr>
-          <w:rFonts w:ascii="Consolas" w:hAnsi="Consolas"/>
-        </w:rPr>
-        <w:t>35</w:t>
+        <w:t>Min_max_dist: (2, 37) -&gt; 35</w:t>
       </w:r>
     </w:p>
     <w:p>

</xml_diff>